<commit_message>
Update issues and challeneges.docx
</commit_message>
<xml_diff>
--- a/Computing Practice - comp1004/1 - Planning/issues and challeneges.docx
+++ b/Computing Practice - comp1004/1 - Planning/issues and challeneges.docx
@@ -1,56 +1,20 @@
 
 <file path=word/document.xml><?xml version="1.0" encoding="utf-8"?>
-<w:document xmlns:wpc="http://schemas.microsoft.com/office/word/2010/wordprocessingCanvas" xmlns:cx="http://schemas.microsoft.com/office/drawing/2014/chartex" xmlns:cx1="http://schemas.microsoft.com/office/drawing/2015/9/8/chartex" xmlns:cx2="http://schemas.microsoft.com/office/drawing/2015/10/21/chartex" xmlns:cx3="http://schemas.microsoft.com/office/drawing/2016/5/9/chartex" xmlns:cx4="http://schemas.microsoft.com/office/drawing/2016/5/10/chartex" xmlns:cx5="http://schemas.microsoft.com/office/drawing/2016/5/11/chartex" xmlns:cx6="http://schemas.microsoft.com/office/drawing/2016/5/12/chartex" xmlns:cx7="http://schemas.microsoft.com/office/drawing/2016/5/13/chartex" xmlns:cx8="http://schemas.microsoft.com/office/drawing/2016/5/14/chartex" xmlns:mc="http://schemas.openxmlformats.org/markup-compatibility/2006" xmlns:aink="http://schemas.microsoft.com/office/drawing/2016/ink" xmlns:am3d="http://schemas.microsoft.com/office/drawing/2017/model3d" xmlns:o="urn:schemas-microsoft-com:office:office" xmlns:oel="http://schemas.microsoft.com/office/2019/extlst" xmlns:r="http://schemas.openxmlformats.org/officeDocument/2006/relationships" xmlns:m="http://schemas.openxmlformats.org/officeDocument/2006/math" xmlns:v="urn:schemas-microsoft-com:vml" xmlns:wp14="http://schemas.microsoft.com/office/word/2010/wordprocessingDrawing" xmlns:wp="http://schemas.openxmlformats.org/drawingml/2006/wordprocessingDrawing" xmlns:w10="urn:schemas-microsoft-com:office:word" xmlns:w="http://schemas.openxmlformats.org/wordprocessingml/2006/main" xmlns:w14="http://schemas.microsoft.com/office/word/2010/wordml" xmlns:w15="http://schemas.microsoft.com/office/word/2012/wordml" xmlns:w16cex="http://schemas.microsoft.com/office/word/2018/wordml/cex" xmlns:w16cid="http://schemas.microsoft.com/office/word/2016/wordml/cid" xmlns:w16="http://schemas.microsoft.com/office/word/2018/wordml" xmlns:w16sdtdh="http://schemas.microsoft.com/office/word/2020/wordml/sdtdatahash" xmlns:w16se="http://schemas.microsoft.com/office/word/2015/wordml/symex" xmlns:wpg="http://schemas.microsoft.com/office/word/2010/wordprocessingGroup" xmlns:wpi="http://schemas.microsoft.com/office/word/2010/wordprocessingInk" xmlns:wne="http://schemas.microsoft.com/office/word/2006/wordml" xmlns:wps="http://schemas.microsoft.com/office/word/2010/wordprocessingShape" mc:Ignorable="w14 w15 w16se w16cid w16 w16cex w16sdtdh wp14">
+<w:document xmlns:wpc="http://schemas.microsoft.com/office/word/2010/wordprocessingCanvas" xmlns:cx="http://schemas.microsoft.com/office/drawing/2014/chartex" xmlns:cx1="http://schemas.microsoft.com/office/drawing/2015/9/8/chartex" xmlns:cx2="http://schemas.microsoft.com/office/drawing/2015/10/21/chartex" xmlns:cx3="http://schemas.microsoft.com/office/drawing/2016/5/9/chartex" xmlns:cx4="http://schemas.microsoft.com/office/drawing/2016/5/10/chartex" xmlns:cx5="http://schemas.microsoft.com/office/drawing/2016/5/11/chartex" xmlns:cx6="http://schemas.microsoft.com/office/drawing/2016/5/12/chartex" xmlns:cx7="http://schemas.microsoft.com/office/drawing/2016/5/13/chartex" xmlns:cx8="http://schemas.microsoft.com/office/drawing/2016/5/14/chartex" xmlns:mc="http://schemas.openxmlformats.org/markup-compatibility/2006" xmlns:aink="http://schemas.microsoft.com/office/drawing/2016/ink" xmlns:am3d="http://schemas.microsoft.com/office/drawing/2017/model3d" xmlns:o="urn:schemas-microsoft-com:office:office" xmlns:oel="http://schemas.microsoft.com/office/2019/extlst" xmlns:r="http://schemas.openxmlformats.org/officeDocument/2006/relationships" xmlns:m="http://schemas.openxmlformats.org/officeDocument/2006/math" xmlns:v="urn:schemas-microsoft-com:vml" xmlns:wp14="http://schemas.microsoft.com/office/word/2010/wordprocessingDrawing" xmlns:wp="http://schemas.openxmlformats.org/drawingml/2006/wordprocessingDrawing" xmlns:w10="urn:schemas-microsoft-com:office:word" xmlns:w="http://schemas.openxmlformats.org/wordprocessingml/2006/main" xmlns:w14="http://schemas.microsoft.com/office/word/2010/wordml" xmlns:w15="http://schemas.microsoft.com/office/word/2012/wordml" xmlns:w16cex="http://schemas.microsoft.com/office/word/2018/wordml/cex" xmlns:w16cid="http://schemas.microsoft.com/office/word/2016/wordml/cid" xmlns:w16="http://schemas.microsoft.com/office/word/2018/wordml" xmlns:w16du="http://schemas.microsoft.com/office/word/2023/wordml/word16du" xmlns:w16sdtdh="http://schemas.microsoft.com/office/word/2020/wordml/sdtdatahash" xmlns:w16se="http://schemas.microsoft.com/office/word/2015/wordml/symex" xmlns:wpg="http://schemas.microsoft.com/office/word/2010/wordprocessingGroup" xmlns:wpi="http://schemas.microsoft.com/office/word/2010/wordprocessingInk" xmlns:wne="http://schemas.microsoft.com/office/word/2006/wordml" xmlns:wps="http://schemas.microsoft.com/office/word/2010/wordprocessingShape" mc:Ignorable="w14 w15 w16se w16cid w16 w16cex w16sdtdh w16du wp14">
   <w:body>
     <w:p>
       <w:r>
-        <w:t xml:space="preserve">The biggest challenge that I had to face was completing the game before the deadline. This was due to setbacks from others issues that have been caused. </w:t>
-      </w:r>
-      <w:r>
-        <w:t>These are all of the issues and challenges that I have faced:</w:t>
+        <w:t>The biggest challenge that I had to face was completing the game before the deadline. This was due to setbacks from others issues that have been caused. These are all of the issues and challenges that I have faced:</w:t>
       </w:r>
     </w:p>
     <w:p>
       <w:r>
-        <w:t>For the first two sprints there were no issues that I have faced but</w:t>
-      </w:r>
-      <w:r>
-        <w:t xml:space="preserve"> when I started the home page I had </w:t>
-      </w:r>
-      <w:r>
-        <w:t>faced a</w:t>
-      </w:r>
-      <w:r>
-        <w:t xml:space="preserve"> minor issue</w:t>
-      </w:r>
-      <w:r>
-        <w:t xml:space="preserve">. </w:t>
-      </w:r>
-      <w:r>
-        <w:t xml:space="preserve">I had to give the homepage a complete redesign straight away as it was not practical and efficient for the user. I simplified it which gives it a more basic and retro look and is easier for the user to navigate. This was noted in the third sprint. </w:t>
+        <w:t xml:space="preserve">For the first two sprints there were no issues that I have faced but when I started the home page I had faced a minor issue. I had to give the homepage a complete redesign straight away as it was not practical and efficient for the user. I simplified it which gives it a more basic and retro look and is easier for the user to navigate. This was noted in the third sprint. </w:t>
       </w:r>
     </w:p>
     <w:p>
       <w:r>
-        <w:t xml:space="preserve">By the fourth sprint I had started with the game. </w:t>
-      </w:r>
-      <w:r>
-        <w:t xml:space="preserve">I was struggling to get the functionality for the game working so I </w:t>
-      </w:r>
-      <w:r>
-        <w:t>had</w:t>
-      </w:r>
-      <w:r>
-        <w:t xml:space="preserve"> to spend</w:t>
-      </w:r>
-      <w:r>
-        <w:t xml:space="preserve"> a lot more </w:t>
-      </w:r>
-      <w:r>
-        <w:t xml:space="preserve">time </w:t>
-      </w:r>
-      <w:r>
-        <w:t xml:space="preserve">figuring out </w:t>
+        <w:t xml:space="preserve">By the fourth sprint I had started with the game. I was struggling to get the functionality for the game working so I had to spend a lot more time figuring out </w:t>
       </w:r>
       <w:r>
         <w:t xml:space="preserve">how I was supposed to move the ball, collide it with the hole and add a score. The ball was not moving how I had visioned as I wanted to create a power bar and aiming function. I knew that it was going to take a lot of time to figure this out which would cause a huge set back so I decided to rethink about how I was going to get the ball to move. </w:t>
@@ -66,7 +30,21 @@
         <w:t>In the next 2 weeks, I managed to find solutions to my problems and complete the functionality for my game. I was able to use the same type of collision for the hole with the obstacles and th</w:t>
       </w:r>
       <w:r>
-        <w:t xml:space="preserve">en added a disadvantage to the player depending on what object the ball hit. These issues from the previous sprint were not too hard to fix, however I still found that the game wasn’t challenging enough. I added in a wall which makes it more challenging and fun for the player and I implemented a function to spawn the obstacles in random positions each level so that the player will never know what is going to happen. The were no issues raised in the sixth sprint. </w:t>
+        <w:t xml:space="preserve">en added a disadvantage to the player depending on what object the ball hit. These issues from the previous sprint were not too hard to fix, however I still found that the game wasn’t challenging enough. I added in a wall which makes it more challenging and fun for the player and I implemented a function to spawn the obstacles in random positions each level so that the player will never know what is going to happen. </w:t>
+      </w:r>
+    </w:p>
+    <w:p>
+      <w:r>
+        <w:t xml:space="preserve">For the next two sprints there were no issues raised. I had finished the game functionality and just had little details to touch up on and to add some bonus features. Finally, all I needed to do was test everything and make sure that it works. In the few weeks I had between the last two sprints, I had some an issue with adding sound to the game but managed to make it work as best as I could before </w:t>
+      </w:r>
+      <w:r>
+        <w:t>the</w:t>
+      </w:r>
+      <w:r>
+        <w:t xml:space="preserve"> next meeting so it did not need to be raised. Everyth</w:t>
+      </w:r>
+      <w:r>
+        <w:t xml:space="preserve">ing was completed within the deadline of the project and all issues were tackled. </w:t>
       </w:r>
     </w:p>
     <w:p/>
@@ -83,7 +61,7 @@
 </file>
 
 <file path=word/styles.xml><?xml version="1.0" encoding="utf-8"?>
-<w:styles xmlns:mc="http://schemas.openxmlformats.org/markup-compatibility/2006" xmlns:r="http://schemas.openxmlformats.org/officeDocument/2006/relationships" xmlns:w="http://schemas.openxmlformats.org/wordprocessingml/2006/main" xmlns:w14="http://schemas.microsoft.com/office/word/2010/wordml" xmlns:w15="http://schemas.microsoft.com/office/word/2012/wordml" xmlns:w16cex="http://schemas.microsoft.com/office/word/2018/wordml/cex" xmlns:w16cid="http://schemas.microsoft.com/office/word/2016/wordml/cid" xmlns:w16="http://schemas.microsoft.com/office/word/2018/wordml" xmlns:w16sdtdh="http://schemas.microsoft.com/office/word/2020/wordml/sdtdatahash" xmlns:w16se="http://schemas.microsoft.com/office/word/2015/wordml/symex" mc:Ignorable="w14 w15 w16se w16cid w16 w16cex w16sdtdh">
+<w:styles xmlns:mc="http://schemas.openxmlformats.org/markup-compatibility/2006" xmlns:r="http://schemas.openxmlformats.org/officeDocument/2006/relationships" xmlns:w="http://schemas.openxmlformats.org/wordprocessingml/2006/main" xmlns:w14="http://schemas.microsoft.com/office/word/2010/wordml" xmlns:w15="http://schemas.microsoft.com/office/word/2012/wordml" xmlns:w16cex="http://schemas.microsoft.com/office/word/2018/wordml/cex" xmlns:w16cid="http://schemas.microsoft.com/office/word/2016/wordml/cid" xmlns:w16="http://schemas.microsoft.com/office/word/2018/wordml" xmlns:w16du="http://schemas.microsoft.com/office/word/2023/wordml/word16du" xmlns:w16sdtdh="http://schemas.microsoft.com/office/word/2020/wordml/sdtdatahash" xmlns:w16se="http://schemas.microsoft.com/office/word/2015/wordml/symex" mc:Ignorable="w14 w15 w16se w16cid w16 w16cex w16sdtdh w16du">
   <w:docDefaults>
     <w:rPrDefault>
       <w:rPr>

</xml_diff>